<commit_message>
Changes made to one of the word file.
</commit_message>
<xml_diff>
--- a/SpringMVCApplicationFlow/StructuralDifferenceBetwMavenQuickStartAndMavenWebBased.docx
+++ b/SpringMVCApplicationFlow/StructuralDifferenceBetwMavenQuickStartAndMavenWebBased.docx
@@ -14,20 +14,6 @@
         </w:rPr>
         <w:t>Maven Quick Start Project Structure</w:t>
       </w:r>
-    </w:p>
-    <w:p>
-      <w:pPr>
-        <w:rPr>
-          <w:noProof/>
-        </w:rPr>
-      </w:pPr>
-    </w:p>
-    <w:p>
-      <w:pPr>
-        <w:rPr>
-          <w:noProof/>
-        </w:rPr>
-      </w:pPr>
     </w:p>
     <w:p>
       <w:r>
@@ -115,7 +101,6 @@
         <w:rPr>
           <w:noProof/>
         </w:rPr>
-        <w:lastRenderedPageBreak/>
         <w:t>Maven Web Based Project Structure</w:t>
       </w:r>
     </w:p>
@@ -131,6 +116,7 @@
         <w:rPr>
           <w:noProof/>
         </w:rPr>
+        <w:lastRenderedPageBreak/>
         <w:drawing>
           <wp:inline distT="0" distB="0" distL="0" distR="0">
             <wp:extent cx="5943600" cy="4676775"/>

</xml_diff>